<commit_message>
added base story and updated plot
</commit_message>
<xml_diff>
--- a/practice_story_plan.docx
+++ b/practice_story_plan.docx
@@ -28,15 +28,7 @@
         </w:numPr>
       </w:pPr>
       <w:r>
-        <w:t xml:space="preserve">Escape/ don’t </w:t>
-      </w:r>
-      <w:proofErr w:type="gramStart"/>
-      <w:r>
-        <w:t>escape  -</w:t>
-      </w:r>
-      <w:proofErr w:type="gramEnd"/>
-      <w:r>
-        <w:t xml:space="preserve"> outcome </w:t>
+        <w:t xml:space="preserve">Escape/ don’t escape  - outcome </w:t>
       </w:r>
     </w:p>
     <w:p>
@@ -201,15 +193,7 @@
         </w:numPr>
       </w:pPr>
       <w:r>
-        <w:t xml:space="preserve">Tears flow down your </w:t>
-      </w:r>
-      <w:proofErr w:type="gramStart"/>
-      <w:r>
-        <w:t>face,</w:t>
-      </w:r>
-      <w:proofErr w:type="gramEnd"/>
-      <w:r>
-        <w:t xml:space="preserve"> you cry for the next 6 hours and realize that it doesn’t help. </w:t>
+        <w:t xml:space="preserve">Tears flow down your face, you cry for the next 6 hours and realize that it doesn’t help. </w:t>
       </w:r>
     </w:p>
     <w:p>
@@ -220,16 +204,11 @@
           <w:numId w:val="4"/>
         </w:numPr>
       </w:pPr>
-      <w:proofErr w:type="gramStart"/>
       <w:r>
         <w:t xml:space="preserve">Sleep </w:t>
       </w:r>
       <w:r>
-        <w:t xml:space="preserve"> (</w:t>
-      </w:r>
-      <w:proofErr w:type="gramEnd"/>
-      <w:r>
-        <w:t>loop back to 1)</w:t>
+        <w:t xml:space="preserve"> (loop back to 1)</w:t>
       </w:r>
     </w:p>
     <w:p>
@@ -271,18 +250,10 @@
         <w:t>. Realize your phone is out of battery</w:t>
       </w:r>
       <w:r>
-        <w:t xml:space="preserve">, you try to </w:t>
-      </w:r>
-      <w:proofErr w:type="gramStart"/>
-      <w:r>
-        <w:t xml:space="preserve">find </w:t>
-      </w:r>
-      <w:r>
-        <w:t xml:space="preserve"> a</w:t>
-      </w:r>
-      <w:proofErr w:type="gramEnd"/>
-      <w:r>
-        <w:t xml:space="preserve"> charger </w:t>
+        <w:t xml:space="preserve">, you try to find </w:t>
+      </w:r>
+      <w:r>
+        <w:t xml:space="preserve"> a charger </w:t>
       </w:r>
       <w:r>
         <w:t>for 6 hours</w:t>
@@ -381,15 +352,7 @@
         </w:numPr>
       </w:pPr>
       <w:r>
-        <w:t xml:space="preserve">Go Back </w:t>
-      </w:r>
-      <w:proofErr w:type="gramStart"/>
-      <w:r>
-        <w:t>To</w:t>
-      </w:r>
-      <w:proofErr w:type="gramEnd"/>
-      <w:r>
-        <w:t xml:space="preserve"> Sleep</w:t>
+        <w:t>Go Back To Sleep</w:t>
       </w:r>
     </w:p>
     <w:p>
@@ -460,16 +423,11 @@
           <w:numId w:val="4"/>
         </w:numPr>
       </w:pPr>
-      <w:proofErr w:type="gramStart"/>
       <w:r>
         <w:t xml:space="preserve">Cry </w:t>
       </w:r>
       <w:r>
-        <w:t xml:space="preserve"> (</w:t>
-      </w:r>
-      <w:proofErr w:type="gramEnd"/>
-      <w:r>
-        <w:t xml:space="preserve">loop back to #2) </w:t>
+        <w:t xml:space="preserve"> (loop back to #2) </w:t>
       </w:r>
     </w:p>
     <w:p>
@@ -537,13 +495,8 @@
           <w:numId w:val="4"/>
         </w:numPr>
       </w:pPr>
-      <w:proofErr w:type="gramStart"/>
-      <w:r>
-        <w:t>Cry  (</w:t>
-      </w:r>
-      <w:proofErr w:type="gramEnd"/>
-      <w:r>
-        <w:t xml:space="preserve">loop to #2) </w:t>
+      <w:r>
+        <w:t xml:space="preserve">Cry  (loop to #2) </w:t>
       </w:r>
     </w:p>
     <w:p>
@@ -606,26 +559,10 @@
         </w:numPr>
       </w:pPr>
       <w:r>
-        <w:t xml:space="preserve">You wake up again in the same room. </w:t>
-      </w:r>
-      <w:proofErr w:type="gramStart"/>
-      <w:r>
-        <w:t>It’s</w:t>
-      </w:r>
-      <w:proofErr w:type="gramEnd"/>
-      <w:r>
-        <w:t xml:space="preserve"> dark and you </w:t>
-      </w:r>
-      <w:r>
-        <w:t xml:space="preserve">look around and see a pair of eyes staring at you. They take a picture of you with their polaroid </w:t>
-      </w:r>
-      <w:proofErr w:type="gramStart"/>
-      <w:r>
-        <w:t>camera, and</w:t>
-      </w:r>
-      <w:proofErr w:type="gramEnd"/>
-      <w:r>
-        <w:t xml:space="preserve"> sticks it on the wall. </w:t>
+        <w:t xml:space="preserve">You wake up again in the same room. It’s dark and you </w:t>
+      </w:r>
+      <w:r>
+        <w:t xml:space="preserve">look around and see a pair of eyes staring at you. They take a picture of you with their polaroid camera, and sticks it on the wall. </w:t>
       </w:r>
       <w:r>
         <w:t xml:space="preserve"> You realize the only way out is to woman up. What do you do? </w:t>
@@ -660,15 +597,7 @@
         <w:t xml:space="preserve">B. </w:t>
       </w:r>
       <w:r>
-        <w:t xml:space="preserve">Ask to take another photo because it </w:t>
-      </w:r>
-      <w:proofErr w:type="gramStart"/>
-      <w:r>
-        <w:t>didn’t</w:t>
-      </w:r>
-      <w:proofErr w:type="gramEnd"/>
-      <w:r>
-        <w:t xml:space="preserve"> get your good side </w:t>
+        <w:t xml:space="preserve">Ask to take another photo because it didn’t get your good side </w:t>
       </w:r>
     </w:p>
     <w:p>
@@ -999,13 +928,8 @@
         <w:t xml:space="preserve">Has your used napkins, half eaten food, </w:t>
       </w:r>
       <w:r>
-        <w:t xml:space="preserve">even dental </w:t>
-      </w:r>
-      <w:proofErr w:type="gramStart"/>
-      <w:r>
-        <w:t>floss</w:t>
-      </w:r>
-      <w:proofErr w:type="gramEnd"/>
+        <w:t>even dental floss</w:t>
+      </w:r>
     </w:p>
     <w:p>
       <w:pPr>
@@ -1100,23 +1024,7 @@
         </w:numPr>
       </w:pPr>
       <w:r>
-        <w:t xml:space="preserve">You put the keys in their rightful place on the elevator. After twisting all three, a fourth slot </w:t>
-      </w:r>
-      <w:proofErr w:type="gramStart"/>
-      <w:r>
-        <w:t>opens up</w:t>
-      </w:r>
-      <w:proofErr w:type="gramEnd"/>
-      <w:r>
-        <w:t xml:space="preserve">. You turn around and see your stalker staring at you, </w:t>
-      </w:r>
-      <w:proofErr w:type="gramStart"/>
-      <w:r>
-        <w:t>smiling</w:t>
-      </w:r>
-      <w:proofErr w:type="gramEnd"/>
-      <w:r>
-        <w:t xml:space="preserve"> and breathing heavily. A glint of light catches your eye and you notice a key tied around their neck. </w:t>
+        <w:t xml:space="preserve">You put the keys in their rightful place on the elevator. After twisting all three, a fourth slot opens up. You turn around and see your stalker staring at you, smiling and breathing heavily. A glint of light catches your eye and you notice a key tied around their neck. </w:t>
       </w:r>
     </w:p>
     <w:p/>
@@ -1165,15 +1073,7 @@
         <w:t xml:space="preserve"> </w:t>
       </w:r>
       <w:r>
-        <w:t xml:space="preserve">floors. When it reaches the </w:t>
-      </w:r>
-      <w:proofErr w:type="gramStart"/>
-      <w:r>
-        <w:t>ground  level</w:t>
-      </w:r>
-      <w:proofErr w:type="gramEnd"/>
-      <w:r>
-        <w:t xml:space="preserve"> the elevator door slowly opens. As it opens </w:t>
+        <w:t xml:space="preserve">floors. When it reaches the ground  level the elevator door slowly opens. As it opens </w:t>
       </w:r>
     </w:p>
     <w:p>
@@ -1388,15 +1288,7 @@
         </w:numPr>
       </w:pPr>
       <w:r>
-        <w:t xml:space="preserve">Use special click logic tat </w:t>
-      </w:r>
-      <w:proofErr w:type="gramStart"/>
-      <w:r>
-        <w:t>isn’t</w:t>
-      </w:r>
-      <w:proofErr w:type="gramEnd"/>
-      <w:r>
-        <w:t xml:space="preserve"> just going to new passage </w:t>
+        <w:t xml:space="preserve">Use special click logic tat isn’t just going to new passage </w:t>
       </w:r>
     </w:p>
     <w:p>
@@ -1447,11 +1339,37 @@
         <w:t xml:space="preserve">5-10 mins to play </w:t>
       </w:r>
     </w:p>
-    <w:p>
-      <w:pPr>
-        <w:pStyle w:val="ListParagraph"/>
-        <w:ind w:left="1440"/>
-      </w:pPr>
+    <w:p/>
+    <w:p/>
+    <w:p/>
+    <w:p>
+      <w:r>
+        <w:t xml:space="preserve">CALENDAR FOR TMR (WEDNESDAY) </w:t>
+      </w:r>
+    </w:p>
+    <w:p>
+      <w:pPr>
+        <w:pStyle w:val="ListParagraph"/>
+        <w:numPr>
+          <w:ilvl w:val="0"/>
+          <w:numId w:val="1"/>
+        </w:numPr>
+      </w:pPr>
+      <w:r>
+        <w:t xml:space="preserve">Outcome 1 (should we restart??) </w:t>
+      </w:r>
+    </w:p>
+    <w:p>
+      <w:pPr>
+        <w:pStyle w:val="ListParagraph"/>
+        <w:numPr>
+          <w:ilvl w:val="0"/>
+          <w:numId w:val="1"/>
+        </w:numPr>
+      </w:pPr>
+      <w:r>
+        <w:t xml:space="preserve">Continue plot </w:t>
+      </w:r>
     </w:p>
     <w:sectPr>
       <w:pgSz w:w="12240" w:h="15840"/>

</xml_diff>